<commit_message>
added charter and progress reports again, updated some docs
</commit_message>
<xml_diff>
--- a/Team Info/Chatroom Meeting Minutes.docx
+++ b/Team Info/Chatroom Meeting Minutes.docx
@@ -235,25 +235,7 @@
           <w:sz w:val="24"/>
           <w:szCs w:val="24"/>
         </w:rPr>
-        <w:t xml:space="preserve">We discussed the details of the </w:t>
-      </w:r>
-      <w:proofErr w:type="gramStart"/>
-      <w:r>
-        <w:rPr>
-          <w:rFonts w:ascii="Times New Roman" w:eastAsia="Times New Roman" w:hAnsi="Times New Roman" w:cs="Times New Roman"/>
-          <w:sz w:val="24"/>
-          <w:szCs w:val="24"/>
-        </w:rPr>
-        <w:t>assignment, and</w:t>
-      </w:r>
-      <w:proofErr w:type="gramEnd"/>
-      <w:r>
-        <w:rPr>
-          <w:rFonts w:ascii="Times New Roman" w:eastAsia="Times New Roman" w:hAnsi="Times New Roman" w:cs="Times New Roman"/>
-          <w:sz w:val="24"/>
-          <w:szCs w:val="24"/>
-        </w:rPr>
-        <w:t xml:space="preserve"> agreed that ‘retro’ was a good look for a theme. We also picked out a prospective color swatch and brainstormed various ‘</w:t>
+        <w:t>We discussed the details of the assignment, and agreed that ‘retro’ was a good look for a theme. We also picked out a prospective color swatch and brainstormed various ‘</w:t>
       </w:r>
       <w:r>
         <w:rPr>
@@ -869,25 +851,7 @@
           <w:sz w:val="24"/>
           <w:szCs w:val="24"/>
         </w:rPr>
-        <w:t xml:space="preserve">We came up with an idea of </w:t>
-      </w:r>
-      <w:proofErr w:type="gramStart"/>
-      <w:r>
-        <w:rPr>
-          <w:rFonts w:ascii="Times New Roman" w:eastAsia="Times New Roman" w:hAnsi="Times New Roman" w:cs="Times New Roman"/>
-          <w:sz w:val="24"/>
-          <w:szCs w:val="24"/>
-        </w:rPr>
-        <w:t>a  potential</w:t>
-      </w:r>
-      <w:proofErr w:type="gramEnd"/>
-      <w:r>
-        <w:rPr>
-          <w:rFonts w:ascii="Times New Roman" w:eastAsia="Times New Roman" w:hAnsi="Times New Roman" w:cs="Times New Roman"/>
-          <w:sz w:val="24"/>
-          <w:szCs w:val="24"/>
-        </w:rPr>
-        <w:t xml:space="preserve"> story element/plotline, for our chatroom about page, based on our user names. </w:t>
+        <w:t xml:space="preserve">We came up with an idea of a  potential story element/plotline, for our chatroom about page, based on our user names. </w:t>
       </w:r>
       <w:r>
         <w:rPr>
@@ -933,6 +897,8 @@
         <w:spacing w:line="240" w:lineRule="auto"/>
         <w:rPr>
           <w:rFonts w:ascii="Times New Roman" w:eastAsia="Times New Roman" w:hAnsi="Times New Roman" w:cs="Times New Roman"/>
+          <w:b/>
+          <w:bCs/>
           <w:sz w:val="24"/>
           <w:szCs w:val="24"/>
         </w:rPr>
@@ -1215,6 +1181,182 @@
           <w:szCs w:val="24"/>
         </w:rPr>
         <w:t>5</w:t>
+      </w:r>
+      <w:r>
+        <w:rPr>
+          <w:rFonts w:ascii="Times New Roman" w:eastAsia="Times New Roman" w:hAnsi="Times New Roman" w:cs="Times New Roman"/>
+          <w:sz w:val="24"/>
+          <w:szCs w:val="24"/>
+        </w:rPr>
+        <w:br/>
+      </w:r>
+      <w:r>
+        <w:rPr>
+          <w:rFonts w:ascii="Times New Roman" w:eastAsia="Times New Roman" w:hAnsi="Times New Roman" w:cs="Times New Roman"/>
+          <w:b/>
+          <w:bCs/>
+          <w:sz w:val="24"/>
+          <w:szCs w:val="24"/>
+        </w:rPr>
+        <w:t>Date:</w:t>
+      </w:r>
+      <w:r>
+        <w:rPr>
+          <w:rFonts w:ascii="Times New Roman" w:eastAsia="Times New Roman" w:hAnsi="Times New Roman" w:cs="Times New Roman"/>
+          <w:sz w:val="24"/>
+          <w:szCs w:val="24"/>
+        </w:rPr>
+        <w:t xml:space="preserve"> </w:t>
+      </w:r>
+      <w:r>
+        <w:rPr>
+          <w:rFonts w:ascii="Times New Roman" w:eastAsia="Times New Roman" w:hAnsi="Times New Roman" w:cs="Times New Roman"/>
+          <w:sz w:val="24"/>
+          <w:szCs w:val="24"/>
+        </w:rPr>
+        <w:br/>
+      </w:r>
+      <w:r>
+        <w:rPr>
+          <w:rFonts w:ascii="Times New Roman" w:eastAsia="Times New Roman" w:hAnsi="Times New Roman" w:cs="Times New Roman"/>
+          <w:sz w:val="24"/>
+          <w:szCs w:val="24"/>
+        </w:rPr>
+        <w:t>12/4/2021</w:t>
+      </w:r>
+      <w:r>
+        <w:rPr>
+          <w:rFonts w:ascii="Times New Roman" w:eastAsia="Times New Roman" w:hAnsi="Times New Roman" w:cs="Times New Roman"/>
+          <w:sz w:val="24"/>
+          <w:szCs w:val="24"/>
+        </w:rPr>
+        <w:br/>
+      </w:r>
+      <w:r>
+        <w:rPr>
+          <w:rFonts w:ascii="Times New Roman" w:eastAsia="Times New Roman" w:hAnsi="Times New Roman" w:cs="Times New Roman"/>
+          <w:b/>
+          <w:bCs/>
+          <w:sz w:val="24"/>
+          <w:szCs w:val="24"/>
+        </w:rPr>
+        <w:t>Summary:</w:t>
+      </w:r>
+      <w:r>
+        <w:rPr>
+          <w:rFonts w:ascii="Times New Roman" w:eastAsia="Times New Roman" w:hAnsi="Times New Roman" w:cs="Times New Roman"/>
+          <w:b/>
+          <w:bCs/>
+          <w:sz w:val="24"/>
+          <w:szCs w:val="24"/>
+        </w:rPr>
+        <w:br/>
+      </w:r>
+      <w:r>
+        <w:rPr>
+          <w:rFonts w:ascii="Times New Roman" w:eastAsia="Times New Roman" w:hAnsi="Times New Roman" w:cs="Times New Roman"/>
+          <w:sz w:val="24"/>
+          <w:szCs w:val="24"/>
+        </w:rPr>
+        <w:t xml:space="preserve">Asked for update on Bowen’s task, discussed some standards to use moving forward. </w:t>
+      </w:r>
+      <w:r>
+        <w:rPr>
+          <w:rFonts w:ascii="Times New Roman" w:eastAsia="Times New Roman" w:hAnsi="Times New Roman" w:cs="Times New Roman"/>
+          <w:sz w:val="24"/>
+          <w:szCs w:val="24"/>
+        </w:rPr>
+        <w:br/>
+      </w:r>
+      <w:r>
+        <w:rPr>
+          <w:rFonts w:ascii="Times New Roman" w:eastAsia="Times New Roman" w:hAnsi="Times New Roman" w:cs="Times New Roman"/>
+          <w:b/>
+          <w:bCs/>
+          <w:sz w:val="24"/>
+          <w:szCs w:val="24"/>
+        </w:rPr>
+        <w:t>Notes:</w:t>
+      </w:r>
+      <w:r>
+        <w:rPr>
+          <w:rFonts w:ascii="Times New Roman" w:eastAsia="Times New Roman" w:hAnsi="Times New Roman" w:cs="Times New Roman"/>
+          <w:b/>
+          <w:bCs/>
+          <w:sz w:val="24"/>
+          <w:szCs w:val="24"/>
+        </w:rPr>
+        <w:br/>
+      </w:r>
+      <w:r>
+        <w:rPr>
+          <w:rFonts w:ascii="Times New Roman" w:eastAsia="Times New Roman" w:hAnsi="Times New Roman" w:cs="Times New Roman"/>
+          <w:sz w:val="24"/>
+          <w:szCs w:val="24"/>
+        </w:rPr>
+        <w:t xml:space="preserve">Bowen </w:t>
+      </w:r>
+      <w:r>
+        <w:rPr>
+          <w:rFonts w:ascii="Times New Roman" w:eastAsia="Times New Roman" w:hAnsi="Times New Roman" w:cs="Times New Roman"/>
+          <w:sz w:val="24"/>
+          <w:szCs w:val="24"/>
+        </w:rPr>
+        <w:t xml:space="preserve">was asked if he finished his task and we discussed pull/request standards. We also talked about branch creation and it was decided that we would make a new branch per component/major change. </w:t>
+      </w:r>
+    </w:p>
+    <w:p>
+      <w:pPr>
+        <w:spacing w:line="240" w:lineRule="auto"/>
+        <w:rPr>
+          <w:rFonts w:ascii="Times New Roman" w:eastAsia="Times New Roman" w:hAnsi="Times New Roman" w:cs="Times New Roman"/>
+          <w:b/>
+          <w:bCs/>
+          <w:sz w:val="24"/>
+          <w:szCs w:val="24"/>
+        </w:rPr>
+      </w:pPr>
+    </w:p>
+    <w:p>
+      <w:pPr>
+        <w:spacing w:line="240" w:lineRule="auto"/>
+        <w:rPr>
+          <w:rFonts w:ascii="Times New Roman" w:eastAsia="Times New Roman" w:hAnsi="Times New Roman" w:cs="Times New Roman"/>
+          <w:b/>
+          <w:bCs/>
+          <w:sz w:val="24"/>
+          <w:szCs w:val="24"/>
+        </w:rPr>
+      </w:pPr>
+    </w:p>
+    <w:p>
+      <w:pPr>
+        <w:spacing w:line="240" w:lineRule="auto"/>
+        <w:rPr>
+          <w:rFonts w:ascii="Times New Roman" w:eastAsia="Times New Roman" w:hAnsi="Times New Roman" w:cs="Times New Roman"/>
+          <w:sz w:val="24"/>
+          <w:szCs w:val="24"/>
+        </w:rPr>
+      </w:pPr>
+      <w:r>
+        <w:rPr>
+          <w:rFonts w:ascii="Times New Roman" w:eastAsia="Times New Roman" w:hAnsi="Times New Roman" w:cs="Times New Roman"/>
+          <w:b/>
+          <w:bCs/>
+          <w:sz w:val="24"/>
+          <w:szCs w:val="24"/>
+        </w:rPr>
+        <w:t xml:space="preserve">Meeting #: </w:t>
+      </w:r>
+      <w:r>
+        <w:rPr>
+          <w:rFonts w:ascii="Times New Roman" w:eastAsia="Times New Roman" w:hAnsi="Times New Roman" w:cs="Times New Roman"/>
+          <w:b/>
+          <w:bCs/>
+          <w:sz w:val="24"/>
+          <w:szCs w:val="24"/>
+        </w:rPr>
+        <w:br/>
       </w:r>
       <w:r>
         <w:rPr>

</xml_diff>

<commit_message>
Updated tasks and schedule
</commit_message>
<xml_diff>
--- a/Team Info/Chatroom Meeting Minutes.docx
+++ b/Team Info/Chatroom Meeting Minutes.docx
@@ -1380,11 +1380,6 @@
     <w:p>
       <w:pPr>
         <w:spacing w:line="240" w:lineRule="auto"/>
-        <w:rPr>
-          <w:rFonts w:ascii="Times New Roman" w:eastAsia="Times New Roman" w:hAnsi="Times New Roman" w:cs="Times New Roman"/>
-          <w:sz w:val="24"/>
-          <w:szCs w:val="24"/>
-        </w:rPr>
       </w:pPr>
       <w:r>
         <w:rPr>
@@ -1454,6 +1449,14 @@
           <w:sz w:val="24"/>
           <w:szCs w:val="24"/>
         </w:rPr>
+        <w:t>12/9/2021</w:t>
+      </w:r>
+      <w:r>
+        <w:rPr>
+          <w:rFonts w:ascii="Times New Roman" w:eastAsia="Times New Roman" w:hAnsi="Times New Roman" w:cs="Times New Roman"/>
+          <w:sz w:val="24"/>
+          <w:szCs w:val="24"/>
+        </w:rPr>
         <w:br/>
       </w:r>
       <w:r>
@@ -1482,6 +1485,14 @@
           <w:sz w:val="24"/>
           <w:szCs w:val="24"/>
         </w:rPr>
+        <w:t>Updated team on current progress and generated new tasks</w:t>
+      </w:r>
+      <w:r>
+        <w:rPr>
+          <w:rFonts w:ascii="Times New Roman" w:eastAsia="Times New Roman" w:hAnsi="Times New Roman" w:cs="Times New Roman"/>
+          <w:sz w:val="24"/>
+          <w:szCs w:val="24"/>
+        </w:rPr>
         <w:br/>
       </w:r>
       <w:r>
@@ -1493,6 +1504,43 @@
           <w:szCs w:val="24"/>
         </w:rPr>
         <w:t>Notes:</w:t>
+      </w:r>
+      <w:r>
+        <w:rPr>
+          <w:rFonts w:ascii="Times New Roman" w:eastAsia="Times New Roman" w:hAnsi="Times New Roman" w:cs="Times New Roman"/>
+          <w:b/>
+          <w:bCs/>
+          <w:sz w:val="24"/>
+          <w:szCs w:val="24"/>
+        </w:rPr>
+        <w:br/>
+      </w:r>
+      <w:r>
+        <w:rPr>
+          <w:rFonts w:ascii="Times New Roman" w:eastAsia="Times New Roman" w:hAnsi="Times New Roman" w:cs="Times New Roman"/>
+          <w:sz w:val="24"/>
+          <w:szCs w:val="24"/>
+        </w:rPr>
+        <w:t>S</w:t>
+      </w:r>
+      <w:r>
+        <w:rPr>
+          <w:rFonts w:ascii="Times New Roman" w:eastAsia="Times New Roman" w:hAnsi="Times New Roman" w:cs="Times New Roman"/>
+          <w:sz w:val="24"/>
+          <w:szCs w:val="24"/>
+        </w:rPr>
+        <w:t>teve said he had finished his task and asked for a progress report. Katie had started but not finished her task, and Bowen had yet</w:t>
+      </w:r>
+      <w:r>
+        <w:t xml:space="preserve"> to start. New tasks were generated, creating a profile and login </w:t>
+      </w:r>
+      <w:proofErr w:type="gramStart"/>
+      <w:r>
+        <w:t>pages</w:t>
+      </w:r>
+      <w:proofErr w:type="gramEnd"/>
+      <w:r>
+        <w:t xml:space="preserve"> and creating a datafile. </w:t>
       </w:r>
     </w:p>
     <w:p>
@@ -1524,6 +1572,8 @@
         <w:spacing w:line="240" w:lineRule="auto"/>
         <w:rPr>
           <w:rFonts w:ascii="Times New Roman" w:eastAsia="Times New Roman" w:hAnsi="Times New Roman" w:cs="Times New Roman"/>
+          <w:b/>
+          <w:bCs/>
           <w:sz w:val="24"/>
           <w:szCs w:val="24"/>
         </w:rPr>
@@ -1554,6 +1604,14 @@
           <w:sz w:val="24"/>
           <w:szCs w:val="24"/>
         </w:rPr>
+        <w:t>7</w:t>
+      </w:r>
+      <w:r>
+        <w:rPr>
+          <w:rFonts w:ascii="Times New Roman" w:eastAsia="Times New Roman" w:hAnsi="Times New Roman" w:cs="Times New Roman"/>
+          <w:sz w:val="24"/>
+          <w:szCs w:val="24"/>
+        </w:rPr>
         <w:br/>
       </w:r>
       <w:r>
@@ -1616,6 +1674,7 @@
           <w:sz w:val="24"/>
           <w:szCs w:val="24"/>
         </w:rPr>
+        <w:lastRenderedPageBreak/>
         <w:br/>
       </w:r>
       <w:r>
@@ -1628,6 +1687,268 @@
         </w:rPr>
         <w:t>Notes:</w:t>
       </w:r>
+    </w:p>
+    <w:p>
+      <w:pPr>
+        <w:spacing w:line="240" w:lineRule="auto"/>
+        <w:rPr>
+          <w:rFonts w:ascii="Times New Roman" w:eastAsia="Times New Roman" w:hAnsi="Times New Roman" w:cs="Times New Roman"/>
+          <w:b/>
+          <w:bCs/>
+          <w:sz w:val="24"/>
+          <w:szCs w:val="24"/>
+        </w:rPr>
+      </w:pPr>
+    </w:p>
+    <w:p>
+      <w:pPr>
+        <w:spacing w:line="240" w:lineRule="auto"/>
+        <w:rPr>
+          <w:rFonts w:ascii="Times New Roman" w:eastAsia="Times New Roman" w:hAnsi="Times New Roman" w:cs="Times New Roman"/>
+          <w:b/>
+          <w:bCs/>
+          <w:sz w:val="24"/>
+          <w:szCs w:val="24"/>
+        </w:rPr>
+      </w:pPr>
+      <w:r>
+        <w:rPr>
+          <w:rFonts w:ascii="Times New Roman" w:eastAsia="Times New Roman" w:hAnsi="Times New Roman" w:cs="Times New Roman"/>
+          <w:b/>
+          <w:bCs/>
+          <w:sz w:val="24"/>
+          <w:szCs w:val="24"/>
+        </w:rPr>
+        <w:t xml:space="preserve">Meeting #: </w:t>
+      </w:r>
+      <w:r>
+        <w:rPr>
+          <w:rFonts w:ascii="Times New Roman" w:eastAsia="Times New Roman" w:hAnsi="Times New Roman" w:cs="Times New Roman"/>
+          <w:b/>
+          <w:bCs/>
+          <w:sz w:val="24"/>
+          <w:szCs w:val="24"/>
+        </w:rPr>
+        <w:br/>
+      </w:r>
+      <w:r>
+        <w:rPr>
+          <w:rFonts w:ascii="Times New Roman" w:eastAsia="Times New Roman" w:hAnsi="Times New Roman" w:cs="Times New Roman"/>
+          <w:sz w:val="24"/>
+          <w:szCs w:val="24"/>
+        </w:rPr>
+        <w:t>8</w:t>
+      </w:r>
+      <w:r>
+        <w:rPr>
+          <w:rFonts w:ascii="Times New Roman" w:eastAsia="Times New Roman" w:hAnsi="Times New Roman" w:cs="Times New Roman"/>
+          <w:sz w:val="24"/>
+          <w:szCs w:val="24"/>
+        </w:rPr>
+        <w:br/>
+      </w:r>
+      <w:r>
+        <w:rPr>
+          <w:rFonts w:ascii="Times New Roman" w:eastAsia="Times New Roman" w:hAnsi="Times New Roman" w:cs="Times New Roman"/>
+          <w:b/>
+          <w:bCs/>
+          <w:sz w:val="24"/>
+          <w:szCs w:val="24"/>
+        </w:rPr>
+        <w:t>Date:</w:t>
+      </w:r>
+      <w:r>
+        <w:rPr>
+          <w:rFonts w:ascii="Times New Roman" w:eastAsia="Times New Roman" w:hAnsi="Times New Roman" w:cs="Times New Roman"/>
+          <w:sz w:val="24"/>
+          <w:szCs w:val="24"/>
+        </w:rPr>
+        <w:t xml:space="preserve"> </w:t>
+      </w:r>
+      <w:r>
+        <w:rPr>
+          <w:rFonts w:ascii="Times New Roman" w:eastAsia="Times New Roman" w:hAnsi="Times New Roman" w:cs="Times New Roman"/>
+          <w:sz w:val="24"/>
+          <w:szCs w:val="24"/>
+        </w:rPr>
+        <w:br/>
+      </w:r>
+      <w:r>
+        <w:rPr>
+          <w:rFonts w:ascii="Times New Roman" w:eastAsia="Times New Roman" w:hAnsi="Times New Roman" w:cs="Times New Roman"/>
+          <w:sz w:val="24"/>
+          <w:szCs w:val="24"/>
+        </w:rPr>
+        <w:br/>
+      </w:r>
+      <w:r>
+        <w:rPr>
+          <w:rFonts w:ascii="Times New Roman" w:eastAsia="Times New Roman" w:hAnsi="Times New Roman" w:cs="Times New Roman"/>
+          <w:b/>
+          <w:bCs/>
+          <w:sz w:val="24"/>
+          <w:szCs w:val="24"/>
+        </w:rPr>
+        <w:t>Summary:</w:t>
+      </w:r>
+      <w:r>
+        <w:rPr>
+          <w:rFonts w:ascii="Times New Roman" w:eastAsia="Times New Roman" w:hAnsi="Times New Roman" w:cs="Times New Roman"/>
+          <w:b/>
+          <w:bCs/>
+          <w:sz w:val="24"/>
+          <w:szCs w:val="24"/>
+        </w:rPr>
+        <w:br/>
+      </w:r>
+      <w:r>
+        <w:rPr>
+          <w:rFonts w:ascii="Times New Roman" w:eastAsia="Times New Roman" w:hAnsi="Times New Roman" w:cs="Times New Roman"/>
+          <w:sz w:val="24"/>
+          <w:szCs w:val="24"/>
+        </w:rPr>
+        <w:br/>
+      </w:r>
+      <w:r>
+        <w:rPr>
+          <w:rFonts w:ascii="Times New Roman" w:eastAsia="Times New Roman" w:hAnsi="Times New Roman" w:cs="Times New Roman"/>
+          <w:b/>
+          <w:bCs/>
+          <w:sz w:val="24"/>
+          <w:szCs w:val="24"/>
+        </w:rPr>
+        <w:t>Notes:</w:t>
+      </w:r>
+    </w:p>
+    <w:p>
+      <w:pPr>
+        <w:spacing w:line="240" w:lineRule="auto"/>
+        <w:rPr>
+          <w:rFonts w:ascii="Times New Roman" w:eastAsia="Times New Roman" w:hAnsi="Times New Roman" w:cs="Times New Roman"/>
+          <w:sz w:val="24"/>
+          <w:szCs w:val="24"/>
+        </w:rPr>
+      </w:pPr>
+    </w:p>
+    <w:p>
+      <w:pPr>
+        <w:spacing w:line="240" w:lineRule="auto"/>
+        <w:rPr>
+          <w:rFonts w:ascii="Times New Roman" w:eastAsia="Times New Roman" w:hAnsi="Times New Roman" w:cs="Times New Roman"/>
+          <w:sz w:val="24"/>
+          <w:szCs w:val="24"/>
+        </w:rPr>
+      </w:pPr>
+      <w:r>
+        <w:rPr>
+          <w:rFonts w:ascii="Times New Roman" w:eastAsia="Times New Roman" w:hAnsi="Times New Roman" w:cs="Times New Roman"/>
+          <w:b/>
+          <w:bCs/>
+          <w:sz w:val="24"/>
+          <w:szCs w:val="24"/>
+        </w:rPr>
+        <w:t xml:space="preserve">Meeting #: </w:t>
+      </w:r>
+      <w:r>
+        <w:rPr>
+          <w:rFonts w:ascii="Times New Roman" w:eastAsia="Times New Roman" w:hAnsi="Times New Roman" w:cs="Times New Roman"/>
+          <w:b/>
+          <w:bCs/>
+          <w:sz w:val="24"/>
+          <w:szCs w:val="24"/>
+        </w:rPr>
+        <w:br/>
+      </w:r>
+      <w:r>
+        <w:rPr>
+          <w:rFonts w:ascii="Times New Roman" w:eastAsia="Times New Roman" w:hAnsi="Times New Roman" w:cs="Times New Roman"/>
+          <w:sz w:val="24"/>
+          <w:szCs w:val="24"/>
+        </w:rPr>
+        <w:br/>
+      </w:r>
+      <w:r>
+        <w:rPr>
+          <w:rFonts w:ascii="Times New Roman" w:eastAsia="Times New Roman" w:hAnsi="Times New Roman" w:cs="Times New Roman"/>
+          <w:b/>
+          <w:bCs/>
+          <w:sz w:val="24"/>
+          <w:szCs w:val="24"/>
+        </w:rPr>
+        <w:t>Date:</w:t>
+      </w:r>
+      <w:r>
+        <w:rPr>
+          <w:rFonts w:ascii="Times New Roman" w:eastAsia="Times New Roman" w:hAnsi="Times New Roman" w:cs="Times New Roman"/>
+          <w:sz w:val="24"/>
+          <w:szCs w:val="24"/>
+        </w:rPr>
+        <w:t xml:space="preserve"> </w:t>
+      </w:r>
+      <w:r>
+        <w:rPr>
+          <w:rFonts w:ascii="Times New Roman" w:eastAsia="Times New Roman" w:hAnsi="Times New Roman" w:cs="Times New Roman"/>
+          <w:sz w:val="24"/>
+          <w:szCs w:val="24"/>
+        </w:rPr>
+        <w:br/>
+      </w:r>
+      <w:r>
+        <w:rPr>
+          <w:rFonts w:ascii="Times New Roman" w:eastAsia="Times New Roman" w:hAnsi="Times New Roman" w:cs="Times New Roman"/>
+          <w:sz w:val="24"/>
+          <w:szCs w:val="24"/>
+        </w:rPr>
+        <w:br/>
+      </w:r>
+      <w:r>
+        <w:rPr>
+          <w:rFonts w:ascii="Times New Roman" w:eastAsia="Times New Roman" w:hAnsi="Times New Roman" w:cs="Times New Roman"/>
+          <w:b/>
+          <w:bCs/>
+          <w:sz w:val="24"/>
+          <w:szCs w:val="24"/>
+        </w:rPr>
+        <w:t>Summary:</w:t>
+      </w:r>
+      <w:r>
+        <w:rPr>
+          <w:rFonts w:ascii="Times New Roman" w:eastAsia="Times New Roman" w:hAnsi="Times New Roman" w:cs="Times New Roman"/>
+          <w:b/>
+          <w:bCs/>
+          <w:sz w:val="24"/>
+          <w:szCs w:val="24"/>
+        </w:rPr>
+        <w:br/>
+      </w:r>
+      <w:r>
+        <w:rPr>
+          <w:rFonts w:ascii="Times New Roman" w:eastAsia="Times New Roman" w:hAnsi="Times New Roman" w:cs="Times New Roman"/>
+          <w:sz w:val="24"/>
+          <w:szCs w:val="24"/>
+        </w:rPr>
+        <w:br/>
+      </w:r>
+      <w:r>
+        <w:rPr>
+          <w:rFonts w:ascii="Times New Roman" w:eastAsia="Times New Roman" w:hAnsi="Times New Roman" w:cs="Times New Roman"/>
+          <w:b/>
+          <w:bCs/>
+          <w:sz w:val="24"/>
+          <w:szCs w:val="24"/>
+        </w:rPr>
+        <w:t>Notes:</w:t>
+      </w:r>
+    </w:p>
+    <w:p>
+      <w:pPr>
+        <w:spacing w:line="240" w:lineRule="auto"/>
+        <w:rPr>
+          <w:rFonts w:ascii="Times New Roman" w:eastAsia="Times New Roman" w:hAnsi="Times New Roman" w:cs="Times New Roman"/>
+          <w:sz w:val="24"/>
+          <w:szCs w:val="24"/>
+        </w:rPr>
+      </w:pPr>
     </w:p>
     <w:sectPr>
       <w:pgSz w:w="12240" w:h="15840"/>
@@ -2092,7 +2413,6 @@
   <w:style w:type="character" w:default="1" w:styleId="DefaultParagraphFont">
     <w:name w:val="Default Paragraph Font"/>
     <w:uiPriority w:val="1"/>
-    <w:semiHidden/>
     <w:unhideWhenUsed/>
   </w:style>
   <w:style w:type="table" w:default="1" w:styleId="TableNormal">

</xml_diff>

<commit_message>
updating schedule and tasks
</commit_message>
<xml_diff>
--- a/Team Info/Chatroom Meeting Minutes.docx
+++ b/Team Info/Chatroom Meeting Minutes.docx
@@ -235,25 +235,7 @@
           <w:sz w:val="24"/>
           <w:szCs w:val="24"/>
         </w:rPr>
-        <w:t xml:space="preserve">We discussed the details of the </w:t>
-      </w:r>
-      <w:proofErr w:type="gramStart"/>
-      <w:r>
-        <w:rPr>
-          <w:rFonts w:ascii="Times New Roman" w:eastAsia="Times New Roman" w:hAnsi="Times New Roman" w:cs="Times New Roman"/>
-          <w:sz w:val="24"/>
-          <w:szCs w:val="24"/>
-        </w:rPr>
-        <w:t>assignment, and</w:t>
-      </w:r>
-      <w:proofErr w:type="gramEnd"/>
-      <w:r>
-        <w:rPr>
-          <w:rFonts w:ascii="Times New Roman" w:eastAsia="Times New Roman" w:hAnsi="Times New Roman" w:cs="Times New Roman"/>
-          <w:sz w:val="24"/>
-          <w:szCs w:val="24"/>
-        </w:rPr>
-        <w:t xml:space="preserve"> agreed that ‘retro’ was a good look for a theme. We also picked out a prospective color swatch and brainstormed various ‘</w:t>
+        <w:t>We discussed the details of the assignment, and agreed that ‘retro’ was a good look for a theme. We also picked out a prospective color swatch and brainstormed various ‘</w:t>
       </w:r>
       <w:r>
         <w:rPr>
@@ -869,25 +851,7 @@
           <w:sz w:val="24"/>
           <w:szCs w:val="24"/>
         </w:rPr>
-        <w:t xml:space="preserve">We came up with an idea of </w:t>
-      </w:r>
-      <w:proofErr w:type="gramStart"/>
-      <w:r>
-        <w:rPr>
-          <w:rFonts w:ascii="Times New Roman" w:eastAsia="Times New Roman" w:hAnsi="Times New Roman" w:cs="Times New Roman"/>
-          <w:sz w:val="24"/>
-          <w:szCs w:val="24"/>
-        </w:rPr>
-        <w:t>a  potential</w:t>
-      </w:r>
-      <w:proofErr w:type="gramEnd"/>
-      <w:r>
-        <w:rPr>
-          <w:rFonts w:ascii="Times New Roman" w:eastAsia="Times New Roman" w:hAnsi="Times New Roman" w:cs="Times New Roman"/>
-          <w:sz w:val="24"/>
-          <w:szCs w:val="24"/>
-        </w:rPr>
-        <w:t xml:space="preserve"> story element/plotline, for our chatroom about page, based on our user names. </w:t>
+        <w:t xml:space="preserve">We came up with an idea of a  potential story element/plotline, for our chatroom about page, based on our user names. </w:t>
       </w:r>
       <w:r>
         <w:rPr>
@@ -1336,25 +1300,7 @@
           <w:sz w:val="24"/>
           <w:szCs w:val="24"/>
         </w:rPr>
-        <w:t xml:space="preserve">was asked if he finished his task and we discussed pull/request standards. We also talked about branch </w:t>
-      </w:r>
-      <w:proofErr w:type="gramStart"/>
-      <w:r>
-        <w:rPr>
-          <w:rFonts w:ascii="Times New Roman" w:eastAsia="Times New Roman" w:hAnsi="Times New Roman" w:cs="Times New Roman"/>
-          <w:sz w:val="24"/>
-          <w:szCs w:val="24"/>
-        </w:rPr>
-        <w:t>creation</w:t>
-      </w:r>
-      <w:proofErr w:type="gramEnd"/>
-      <w:r>
-        <w:rPr>
-          <w:rFonts w:ascii="Times New Roman" w:eastAsia="Times New Roman" w:hAnsi="Times New Roman" w:cs="Times New Roman"/>
-          <w:sz w:val="24"/>
-          <w:szCs w:val="24"/>
-        </w:rPr>
-        <w:t xml:space="preserve"> and it was decided that we would make a new branch per component/major change. </w:t>
+        <w:t xml:space="preserve">was asked if he finished his task and we discussed pull/request standards. We also talked about branch creation and it was decided that we would make a new branch per component/major change. </w:t>
       </w:r>
       <w:r>
         <w:rPr>
@@ -1532,15 +1478,18 @@
         <w:t>teve said he had finished his task and asked for a progress report. Katie had started but not finished her task, and Bowen had yet</w:t>
       </w:r>
       <w:r>
-        <w:t xml:space="preserve"> to start. New tasks were generated, creating a profile and login </w:t>
-      </w:r>
-      <w:proofErr w:type="gramStart"/>
-      <w:r>
-        <w:t>pages</w:t>
-      </w:r>
-      <w:proofErr w:type="gramEnd"/>
-      <w:r>
-        <w:t xml:space="preserve"> and creating a datafile. </w:t>
+        <w:t xml:space="preserve"> to start. New tasks were generated, creating a profile and login pages and creating a datafile. </w:t>
+      </w:r>
+      <w:r>
+        <w:t xml:space="preserve">We also discussed how to use </w:t>
+      </w:r>
+      <w:proofErr w:type="spellStart"/>
+      <w:r>
+        <w:t>github</w:t>
+      </w:r>
+      <w:proofErr w:type="spellEnd"/>
+      <w:r>
+        <w:t xml:space="preserve">. </w:t>
       </w:r>
     </w:p>
     <w:p>
@@ -1572,8 +1521,6 @@
         <w:spacing w:line="240" w:lineRule="auto"/>
         <w:rPr>
           <w:rFonts w:ascii="Times New Roman" w:eastAsia="Times New Roman" w:hAnsi="Times New Roman" w:cs="Times New Roman"/>
-          <w:b/>
-          <w:bCs/>
           <w:sz w:val="24"/>
           <w:szCs w:val="24"/>
         </w:rPr>
@@ -1646,6 +1593,14 @@
           <w:sz w:val="24"/>
           <w:szCs w:val="24"/>
         </w:rPr>
+        <w:t>12/10/2021</w:t>
+      </w:r>
+      <w:r>
+        <w:rPr>
+          <w:rFonts w:ascii="Times New Roman" w:eastAsia="Times New Roman" w:hAnsi="Times New Roman" w:cs="Times New Roman"/>
+          <w:sz w:val="24"/>
+          <w:szCs w:val="24"/>
+        </w:rPr>
         <w:br/>
       </w:r>
       <w:r>
@@ -1674,6 +1629,24 @@
           <w:sz w:val="24"/>
           <w:szCs w:val="24"/>
         </w:rPr>
+        <w:t xml:space="preserve">update of current situation </w:t>
+      </w:r>
+      <w:r>
+        <w:rPr>
+          <w:rFonts w:ascii="Times New Roman" w:eastAsia="Times New Roman" w:hAnsi="Times New Roman" w:cs="Times New Roman"/>
+          <w:b/>
+          <w:bCs/>
+          <w:sz w:val="24"/>
+          <w:szCs w:val="24"/>
+        </w:rPr>
+        <w:br/>
+      </w:r>
+      <w:r>
+        <w:rPr>
+          <w:rFonts w:ascii="Times New Roman" w:eastAsia="Times New Roman" w:hAnsi="Times New Roman" w:cs="Times New Roman"/>
+          <w:sz w:val="24"/>
+          <w:szCs w:val="24"/>
+        </w:rPr>
         <w:lastRenderedPageBreak/>
         <w:br/>
       </w:r>
@@ -1686,6 +1659,58 @@
           <w:szCs w:val="24"/>
         </w:rPr>
         <w:t>Notes:</w:t>
+      </w:r>
+      <w:r>
+        <w:rPr>
+          <w:rFonts w:ascii="Times New Roman" w:eastAsia="Times New Roman" w:hAnsi="Times New Roman" w:cs="Times New Roman"/>
+          <w:b/>
+          <w:bCs/>
+          <w:sz w:val="24"/>
+          <w:szCs w:val="24"/>
+        </w:rPr>
+        <w:br/>
+      </w:r>
+      <w:r>
+        <w:rPr>
+          <w:rFonts w:ascii="Times New Roman" w:eastAsia="Times New Roman" w:hAnsi="Times New Roman" w:cs="Times New Roman"/>
+          <w:sz w:val="24"/>
+          <w:szCs w:val="24"/>
+        </w:rPr>
+        <w:t>Steve reported that he was close to being done with his task.</w:t>
+      </w:r>
+      <w:r>
+        <w:rPr>
+          <w:rFonts w:ascii="Times New Roman" w:eastAsia="Times New Roman" w:hAnsi="Times New Roman" w:cs="Times New Roman"/>
+          <w:b/>
+          <w:bCs/>
+          <w:sz w:val="24"/>
+          <w:szCs w:val="24"/>
+        </w:rPr>
+        <w:t xml:space="preserve"> </w:t>
+      </w:r>
+      <w:r>
+        <w:rPr>
+          <w:rFonts w:ascii="Times New Roman" w:eastAsia="Times New Roman" w:hAnsi="Times New Roman" w:cs="Times New Roman"/>
+          <w:sz w:val="24"/>
+          <w:szCs w:val="24"/>
+        </w:rPr>
+        <w:t>Katie</w:t>
+      </w:r>
+      <w:r>
+        <w:rPr>
+          <w:rFonts w:ascii="Times New Roman" w:eastAsia="Times New Roman" w:hAnsi="Times New Roman" w:cs="Times New Roman"/>
+          <w:sz w:val="24"/>
+          <w:szCs w:val="24"/>
+        </w:rPr>
+        <w:t xml:space="preserve"> and Bowen reported their progress. </w:t>
+      </w:r>
+      <w:r>
+        <w:rPr>
+          <w:rFonts w:ascii="Times New Roman" w:eastAsia="Times New Roman" w:hAnsi="Times New Roman" w:cs="Times New Roman"/>
+          <w:sz w:val="24"/>
+          <w:szCs w:val="24"/>
+        </w:rPr>
+        <w:t xml:space="preserve">We also started to discuss the next tasks. </w:t>
       </w:r>
     </w:p>
     <w:p>
@@ -2413,6 +2438,7 @@
   <w:style w:type="character" w:default="1" w:styleId="DefaultParagraphFont">
     <w:name w:val="Default Paragraph Font"/>
     <w:uiPriority w:val="1"/>
+    <w:semiHidden/>
     <w:unhideWhenUsed/>
   </w:style>
   <w:style w:type="table" w:default="1" w:styleId="TableNormal">

</xml_diff>

<commit_message>
added some file info
</commit_message>
<xml_diff>
--- a/Team Info/Chatroom Meeting Minutes.docx
+++ b/Team Info/Chatroom Meeting Minutes.docx
@@ -61,221 +61,15 @@
           <w:sz w:val="24"/>
           <w:szCs w:val="24"/>
         </w:rPr>
-        <w:br/>
-      </w:r>
-      <w:bookmarkStart w:id="0" w:name="_Hlk89428198"/>
-      <w:r>
-        <w:rPr>
-          <w:rFonts w:ascii="Times New Roman" w:eastAsia="Times New Roman" w:hAnsi="Times New Roman" w:cs="Times New Roman"/>
-          <w:b/>
-          <w:bCs/>
-          <w:sz w:val="24"/>
-          <w:szCs w:val="24"/>
-        </w:rPr>
-        <w:t xml:space="preserve">Meeting #: </w:t>
-      </w:r>
-      <w:r>
-        <w:rPr>
-          <w:rFonts w:ascii="Times New Roman" w:eastAsia="Times New Roman" w:hAnsi="Times New Roman" w:cs="Times New Roman"/>
-          <w:b/>
-          <w:bCs/>
-          <w:sz w:val="24"/>
-          <w:szCs w:val="24"/>
-        </w:rPr>
-        <w:br/>
-      </w:r>
-      <w:r>
-        <w:rPr>
-          <w:rFonts w:ascii="Times New Roman" w:eastAsia="Times New Roman" w:hAnsi="Times New Roman" w:cs="Times New Roman"/>
-          <w:sz w:val="24"/>
-          <w:szCs w:val="24"/>
-        </w:rPr>
-        <w:t>1</w:t>
-      </w:r>
-      <w:r>
-        <w:rPr>
-          <w:rFonts w:ascii="Times New Roman" w:eastAsia="Times New Roman" w:hAnsi="Times New Roman" w:cs="Times New Roman"/>
-          <w:sz w:val="24"/>
-          <w:szCs w:val="24"/>
-        </w:rPr>
-        <w:br/>
-      </w:r>
-      <w:r>
-        <w:rPr>
-          <w:rFonts w:ascii="Times New Roman" w:eastAsia="Times New Roman" w:hAnsi="Times New Roman" w:cs="Times New Roman"/>
-          <w:b/>
-          <w:bCs/>
-          <w:sz w:val="24"/>
-          <w:szCs w:val="24"/>
-        </w:rPr>
-        <w:t>Date:</w:t>
-      </w:r>
-      <w:r>
-        <w:rPr>
-          <w:rFonts w:ascii="Times New Roman" w:eastAsia="Times New Roman" w:hAnsi="Times New Roman" w:cs="Times New Roman"/>
-          <w:sz w:val="24"/>
-          <w:szCs w:val="24"/>
-        </w:rPr>
-        <w:t xml:space="preserve"> </w:t>
-      </w:r>
-      <w:r>
-        <w:rPr>
-          <w:rFonts w:ascii="Times New Roman" w:eastAsia="Times New Roman" w:hAnsi="Times New Roman" w:cs="Times New Roman"/>
-          <w:sz w:val="24"/>
-          <w:szCs w:val="24"/>
-        </w:rPr>
-        <w:br/>
-        <w:t xml:space="preserve">1/30/20201 </w:t>
-      </w:r>
-      <w:bookmarkEnd w:id="0"/>
-      <w:r>
-        <w:rPr>
-          <w:rFonts w:ascii="Times New Roman" w:eastAsia="Times New Roman" w:hAnsi="Times New Roman" w:cs="Times New Roman"/>
-          <w:sz w:val="24"/>
-          <w:szCs w:val="24"/>
-        </w:rPr>
-        <w:br/>
-      </w:r>
-      <w:r>
-        <w:rPr>
-          <w:rFonts w:ascii="Times New Roman" w:eastAsia="Times New Roman" w:hAnsi="Times New Roman" w:cs="Times New Roman"/>
-          <w:b/>
-          <w:bCs/>
-          <w:sz w:val="24"/>
-          <w:szCs w:val="24"/>
-        </w:rPr>
-        <w:t>Summary:</w:t>
-      </w:r>
-      <w:r>
-        <w:rPr>
-          <w:rFonts w:ascii="Times New Roman" w:eastAsia="Times New Roman" w:hAnsi="Times New Roman" w:cs="Times New Roman"/>
-          <w:sz w:val="24"/>
-          <w:szCs w:val="24"/>
-        </w:rPr>
-        <w:t xml:space="preserve"> </w:t>
-      </w:r>
-      <w:r>
-        <w:rPr>
-          <w:rFonts w:ascii="Times New Roman" w:eastAsia="Times New Roman" w:hAnsi="Times New Roman" w:cs="Times New Roman"/>
-          <w:sz w:val="24"/>
-          <w:szCs w:val="24"/>
-        </w:rPr>
-        <w:br/>
-        <w:t xml:space="preserve">We </w:t>
-      </w:r>
-      <w:r>
-        <w:rPr>
-          <w:rFonts w:ascii="Times New Roman" w:eastAsia="Times New Roman" w:hAnsi="Times New Roman" w:cs="Times New Roman"/>
-          <w:sz w:val="24"/>
-          <w:szCs w:val="24"/>
-        </w:rPr>
-        <w:t>decide</w:t>
-      </w:r>
-      <w:r>
-        <w:rPr>
-          <w:rFonts w:ascii="Times New Roman" w:eastAsia="Times New Roman" w:hAnsi="Times New Roman" w:cs="Times New Roman"/>
-          <w:sz w:val="24"/>
-          <w:szCs w:val="24"/>
-        </w:rPr>
-        <w:t>d</w:t>
-      </w:r>
-      <w:r>
-        <w:rPr>
-          <w:rFonts w:ascii="Times New Roman" w:eastAsia="Times New Roman" w:hAnsi="Times New Roman" w:cs="Times New Roman"/>
-          <w:sz w:val="24"/>
-          <w:szCs w:val="24"/>
-        </w:rPr>
-        <w:t xml:space="preserve"> on</w:t>
-      </w:r>
-      <w:r>
-        <w:rPr>
-          <w:rFonts w:ascii="Times New Roman" w:eastAsia="Times New Roman" w:hAnsi="Times New Roman" w:cs="Times New Roman"/>
-          <w:sz w:val="24"/>
-          <w:szCs w:val="24"/>
-        </w:rPr>
-        <w:t xml:space="preserve"> a</w:t>
-      </w:r>
-      <w:r>
-        <w:rPr>
-          <w:rFonts w:ascii="Times New Roman" w:eastAsia="Times New Roman" w:hAnsi="Times New Roman" w:cs="Times New Roman"/>
-          <w:sz w:val="24"/>
-          <w:szCs w:val="24"/>
-        </w:rPr>
-        <w:t xml:space="preserve"> theme</w:t>
-      </w:r>
-      <w:r>
-        <w:rPr>
-          <w:rFonts w:ascii="Times New Roman" w:eastAsia="Times New Roman" w:hAnsi="Times New Roman" w:cs="Times New Roman"/>
-          <w:sz w:val="24"/>
-          <w:szCs w:val="24"/>
-        </w:rPr>
-        <w:br/>
-      </w:r>
-      <w:r>
-        <w:rPr>
-          <w:rFonts w:ascii="Times New Roman" w:eastAsia="Times New Roman" w:hAnsi="Times New Roman" w:cs="Times New Roman"/>
-          <w:b/>
-          <w:bCs/>
-          <w:sz w:val="24"/>
-          <w:szCs w:val="24"/>
-        </w:rPr>
-        <w:t>Notes:</w:t>
-      </w:r>
-      <w:r>
-        <w:rPr>
-          <w:rFonts w:ascii="Times New Roman" w:eastAsia="Times New Roman" w:hAnsi="Times New Roman" w:cs="Times New Roman"/>
-          <w:sz w:val="24"/>
-          <w:szCs w:val="24"/>
-        </w:rPr>
-        <w:br/>
-      </w:r>
-      <w:r>
-        <w:rPr>
-          <w:rFonts w:ascii="Times New Roman" w:eastAsia="Times New Roman" w:hAnsi="Times New Roman" w:cs="Times New Roman"/>
-          <w:sz w:val="24"/>
-          <w:szCs w:val="24"/>
-        </w:rPr>
-        <w:t>We discussed the details of the assignment, and agreed that ‘retro’ was a good look for a theme. We also picked out a prospective color swatch and brainstormed various ‘</w:t>
-      </w:r>
-      <w:r>
-        <w:rPr>
-          <w:rFonts w:ascii="Times New Roman" w:eastAsia="Times New Roman" w:hAnsi="Times New Roman" w:cs="Times New Roman"/>
-          <w:sz w:val="24"/>
-          <w:szCs w:val="24"/>
-        </w:rPr>
-        <w:t>unique</w:t>
-      </w:r>
-      <w:r>
-        <w:rPr>
-          <w:rFonts w:ascii="Times New Roman" w:eastAsia="Times New Roman" w:hAnsi="Times New Roman" w:cs="Times New Roman"/>
-          <w:sz w:val="24"/>
-          <w:szCs w:val="24"/>
-        </w:rPr>
-        <w:t>’ features that we could include in our chatroom app</w:t>
-      </w:r>
-      <w:r>
-        <w:rPr>
-          <w:rFonts w:ascii="Times New Roman" w:eastAsia="Times New Roman" w:hAnsi="Times New Roman" w:cs="Times New Roman"/>
-          <w:sz w:val="24"/>
-          <w:szCs w:val="24"/>
-        </w:rPr>
-        <w:t>, like theme changes, a greater variety in setting features and adding gamification elements</w:t>
-      </w:r>
-      <w:r>
-        <w:rPr>
-          <w:rFonts w:ascii="Times New Roman" w:eastAsia="Times New Roman" w:hAnsi="Times New Roman" w:cs="Times New Roman"/>
-          <w:sz w:val="24"/>
-          <w:szCs w:val="24"/>
-        </w:rPr>
-        <w:t xml:space="preserve">. </w:t>
-      </w:r>
-      <w:r>
-        <w:rPr>
-          <w:rFonts w:ascii="Times New Roman" w:eastAsia="Times New Roman" w:hAnsi="Times New Roman" w:cs="Times New Roman"/>
-          <w:sz w:val="24"/>
-          <w:szCs w:val="24"/>
-        </w:rPr>
-        <w:t xml:space="preserve">We also decided to meet the next day after completing the task of creating wireframes for the app. </w:t>
+        <w:t>Chatroom</w:t>
+      </w:r>
+      <w:r>
+        <w:rPr>
+          <w:rFonts w:ascii="Times New Roman" w:eastAsia="Times New Roman" w:hAnsi="Times New Roman" w:cs="Times New Roman"/>
+          <w:sz w:val="24"/>
+          <w:szCs w:val="24"/>
+        </w:rPr>
+        <w:t xml:space="preserve"> Project</w:t>
       </w:r>
     </w:p>
     <w:p>
@@ -293,328 +87,7 @@
           <w:sz w:val="24"/>
           <w:szCs w:val="24"/>
         </w:rPr>
-        <w:br/>
-      </w:r>
-      <w:r>
-        <w:rPr>
-          <w:rFonts w:ascii="Times New Roman" w:eastAsia="Times New Roman" w:hAnsi="Times New Roman" w:cs="Times New Roman"/>
-          <w:b/>
-          <w:bCs/>
-          <w:sz w:val="24"/>
-          <w:szCs w:val="24"/>
-        </w:rPr>
-        <w:t xml:space="preserve">Meeting #: </w:t>
-      </w:r>
-      <w:r>
-        <w:rPr>
-          <w:rFonts w:ascii="Times New Roman" w:eastAsia="Times New Roman" w:hAnsi="Times New Roman" w:cs="Times New Roman"/>
-          <w:b/>
-          <w:bCs/>
-          <w:sz w:val="24"/>
-          <w:szCs w:val="24"/>
-        </w:rPr>
-        <w:br/>
-      </w:r>
-      <w:r>
-        <w:rPr>
-          <w:rFonts w:ascii="Times New Roman" w:eastAsia="Times New Roman" w:hAnsi="Times New Roman" w:cs="Times New Roman"/>
-          <w:sz w:val="24"/>
-          <w:szCs w:val="24"/>
-        </w:rPr>
-        <w:t>2</w:t>
-      </w:r>
-      <w:r>
-        <w:rPr>
-          <w:rFonts w:ascii="Times New Roman" w:eastAsia="Times New Roman" w:hAnsi="Times New Roman" w:cs="Times New Roman"/>
-          <w:sz w:val="24"/>
-          <w:szCs w:val="24"/>
-        </w:rPr>
-        <w:br/>
-      </w:r>
-      <w:r>
-        <w:rPr>
-          <w:rFonts w:ascii="Times New Roman" w:eastAsia="Times New Roman" w:hAnsi="Times New Roman" w:cs="Times New Roman"/>
-          <w:b/>
-          <w:bCs/>
-          <w:sz w:val="24"/>
-          <w:szCs w:val="24"/>
-        </w:rPr>
-        <w:t>Date:</w:t>
-      </w:r>
-      <w:r>
-        <w:rPr>
-          <w:rFonts w:ascii="Times New Roman" w:eastAsia="Times New Roman" w:hAnsi="Times New Roman" w:cs="Times New Roman"/>
-          <w:sz w:val="24"/>
-          <w:szCs w:val="24"/>
-        </w:rPr>
-        <w:t xml:space="preserve"> </w:t>
-      </w:r>
-      <w:r>
-        <w:rPr>
-          <w:rFonts w:ascii="Times New Roman" w:eastAsia="Times New Roman" w:hAnsi="Times New Roman" w:cs="Times New Roman"/>
-          <w:sz w:val="24"/>
-          <w:szCs w:val="24"/>
-        </w:rPr>
-        <w:br/>
-      </w:r>
-      <w:r>
-        <w:rPr>
-          <w:rFonts w:ascii="Times New Roman" w:eastAsia="Times New Roman" w:hAnsi="Times New Roman" w:cs="Times New Roman"/>
-          <w:sz w:val="24"/>
-          <w:szCs w:val="24"/>
-        </w:rPr>
-        <w:t>1</w:t>
-      </w:r>
-      <w:r>
-        <w:rPr>
-          <w:rFonts w:ascii="Times New Roman" w:eastAsia="Times New Roman" w:hAnsi="Times New Roman" w:cs="Times New Roman"/>
-          <w:sz w:val="24"/>
-          <w:szCs w:val="24"/>
-        </w:rPr>
-        <w:t>2</w:t>
-      </w:r>
-      <w:r>
-        <w:rPr>
-          <w:rFonts w:ascii="Times New Roman" w:eastAsia="Times New Roman" w:hAnsi="Times New Roman" w:cs="Times New Roman"/>
-          <w:sz w:val="24"/>
-          <w:szCs w:val="24"/>
-        </w:rPr>
-        <w:t>/</w:t>
-      </w:r>
-      <w:r>
-        <w:rPr>
-          <w:rFonts w:ascii="Times New Roman" w:eastAsia="Times New Roman" w:hAnsi="Times New Roman" w:cs="Times New Roman"/>
-          <w:sz w:val="24"/>
-          <w:szCs w:val="24"/>
-        </w:rPr>
-        <w:t>1</w:t>
-      </w:r>
-      <w:r>
-        <w:rPr>
-          <w:rFonts w:ascii="Times New Roman" w:eastAsia="Times New Roman" w:hAnsi="Times New Roman" w:cs="Times New Roman"/>
-          <w:sz w:val="24"/>
-          <w:szCs w:val="24"/>
-        </w:rPr>
-        <w:t>/20201</w:t>
-      </w:r>
-      <w:r>
-        <w:rPr>
-          <w:rFonts w:ascii="Times New Roman" w:eastAsia="Times New Roman" w:hAnsi="Times New Roman" w:cs="Times New Roman"/>
-          <w:sz w:val="24"/>
-          <w:szCs w:val="24"/>
-        </w:rPr>
-        <w:br/>
-      </w:r>
-      <w:r>
-        <w:rPr>
-          <w:rFonts w:ascii="Times New Roman" w:eastAsia="Times New Roman" w:hAnsi="Times New Roman" w:cs="Times New Roman"/>
-          <w:b/>
-          <w:bCs/>
-          <w:sz w:val="24"/>
-          <w:szCs w:val="24"/>
-        </w:rPr>
-        <w:t>Summary:</w:t>
-      </w:r>
-      <w:r>
-        <w:rPr>
-          <w:rFonts w:ascii="Times New Roman" w:eastAsia="Times New Roman" w:hAnsi="Times New Roman" w:cs="Times New Roman"/>
-          <w:sz w:val="24"/>
-          <w:szCs w:val="24"/>
-        </w:rPr>
-        <w:t xml:space="preserve"> </w:t>
-      </w:r>
-      <w:r>
-        <w:rPr>
-          <w:rFonts w:ascii="Times New Roman" w:eastAsia="Times New Roman" w:hAnsi="Times New Roman" w:cs="Times New Roman"/>
-          <w:sz w:val="24"/>
-          <w:szCs w:val="24"/>
-        </w:rPr>
-        <w:br/>
-        <w:t xml:space="preserve">We </w:t>
-      </w:r>
-      <w:r>
-        <w:rPr>
-          <w:rFonts w:ascii="Times New Roman" w:eastAsia="Times New Roman" w:hAnsi="Times New Roman" w:cs="Times New Roman"/>
-          <w:sz w:val="24"/>
-          <w:szCs w:val="24"/>
-        </w:rPr>
-        <w:t>design</w:t>
-      </w:r>
-      <w:r>
-        <w:rPr>
-          <w:rFonts w:ascii="Times New Roman" w:eastAsia="Times New Roman" w:hAnsi="Times New Roman" w:cs="Times New Roman"/>
-          <w:sz w:val="24"/>
-          <w:szCs w:val="24"/>
-        </w:rPr>
-        <w:t>ed</w:t>
-      </w:r>
-      <w:r>
-        <w:rPr>
-          <w:rFonts w:ascii="Times New Roman" w:eastAsia="Times New Roman" w:hAnsi="Times New Roman" w:cs="Times New Roman"/>
-          <w:sz w:val="24"/>
-          <w:szCs w:val="24"/>
-        </w:rPr>
-        <w:t xml:space="preserve"> </w:t>
-      </w:r>
-      <w:r>
-        <w:rPr>
-          <w:rFonts w:ascii="Times New Roman" w:eastAsia="Times New Roman" w:hAnsi="Times New Roman" w:cs="Times New Roman"/>
-          <w:sz w:val="24"/>
-          <w:szCs w:val="24"/>
-        </w:rPr>
-        <w:t>wireframe</w:t>
-      </w:r>
-      <w:r>
-        <w:rPr>
-          <w:rFonts w:ascii="Times New Roman" w:eastAsia="Times New Roman" w:hAnsi="Times New Roman" w:cs="Times New Roman"/>
-          <w:sz w:val="24"/>
-          <w:szCs w:val="24"/>
-        </w:rPr>
-        <w:t>s</w:t>
-      </w:r>
-      <w:r>
-        <w:rPr>
-          <w:rFonts w:ascii="Times New Roman" w:eastAsia="Times New Roman" w:hAnsi="Times New Roman" w:cs="Times New Roman"/>
-          <w:sz w:val="24"/>
-          <w:szCs w:val="24"/>
-        </w:rPr>
-        <w:t xml:space="preserve"> for the </w:t>
-      </w:r>
-      <w:r>
-        <w:rPr>
-          <w:rFonts w:ascii="Times New Roman" w:eastAsia="Times New Roman" w:hAnsi="Times New Roman" w:cs="Times New Roman"/>
-          <w:sz w:val="24"/>
-          <w:szCs w:val="24"/>
-        </w:rPr>
-        <w:t>chat</w:t>
-      </w:r>
-      <w:r>
-        <w:rPr>
-          <w:rFonts w:ascii="Times New Roman" w:eastAsia="Times New Roman" w:hAnsi="Times New Roman" w:cs="Times New Roman"/>
-          <w:sz w:val="24"/>
-          <w:szCs w:val="24"/>
-        </w:rPr>
-        <w:t xml:space="preserve"> </w:t>
-      </w:r>
-      <w:r>
-        <w:rPr>
-          <w:rFonts w:ascii="Times New Roman" w:eastAsia="Times New Roman" w:hAnsi="Times New Roman" w:cs="Times New Roman"/>
-          <w:sz w:val="24"/>
-          <w:szCs w:val="24"/>
-        </w:rPr>
-        <w:t xml:space="preserve">using </w:t>
-      </w:r>
-      <w:proofErr w:type="spellStart"/>
-      <w:r>
-        <w:rPr>
-          <w:rFonts w:ascii="Times New Roman" w:eastAsia="Times New Roman" w:hAnsi="Times New Roman" w:cs="Times New Roman"/>
-          <w:sz w:val="24"/>
-          <w:szCs w:val="24"/>
-        </w:rPr>
-        <w:t>figma</w:t>
-      </w:r>
-      <w:proofErr w:type="spellEnd"/>
-      <w:r>
-        <w:rPr>
-          <w:rFonts w:ascii="Times New Roman" w:eastAsia="Times New Roman" w:hAnsi="Times New Roman" w:cs="Times New Roman"/>
-          <w:sz w:val="24"/>
-          <w:szCs w:val="24"/>
-        </w:rPr>
-        <w:br/>
-      </w:r>
-      <w:r>
-        <w:rPr>
-          <w:rFonts w:ascii="Times New Roman" w:eastAsia="Times New Roman" w:hAnsi="Times New Roman" w:cs="Times New Roman"/>
-          <w:b/>
-          <w:bCs/>
-          <w:sz w:val="24"/>
-          <w:szCs w:val="24"/>
-        </w:rPr>
-        <w:t>Notes:</w:t>
-      </w:r>
-      <w:r>
-        <w:rPr>
-          <w:rFonts w:ascii="Times New Roman" w:eastAsia="Times New Roman" w:hAnsi="Times New Roman" w:cs="Times New Roman"/>
-          <w:sz w:val="24"/>
-          <w:szCs w:val="24"/>
-        </w:rPr>
-        <w:br/>
-      </w:r>
-      <w:r>
-        <w:rPr>
-          <w:rFonts w:ascii="Times New Roman" w:eastAsia="Times New Roman" w:hAnsi="Times New Roman" w:cs="Times New Roman"/>
-          <w:sz w:val="24"/>
-          <w:szCs w:val="24"/>
-        </w:rPr>
-        <w:t xml:space="preserve">Each member designed their own app wireframe using </w:t>
-      </w:r>
-      <w:proofErr w:type="spellStart"/>
-      <w:r>
-        <w:rPr>
-          <w:rFonts w:ascii="Times New Roman" w:eastAsia="Times New Roman" w:hAnsi="Times New Roman" w:cs="Times New Roman"/>
-          <w:sz w:val="24"/>
-          <w:szCs w:val="24"/>
-        </w:rPr>
-        <w:t>figma</w:t>
-      </w:r>
-      <w:proofErr w:type="spellEnd"/>
-      <w:r>
-        <w:rPr>
-          <w:rFonts w:ascii="Times New Roman" w:eastAsia="Times New Roman" w:hAnsi="Times New Roman" w:cs="Times New Roman"/>
-          <w:sz w:val="24"/>
-          <w:szCs w:val="24"/>
-        </w:rPr>
-        <w:t xml:space="preserve"> we then met up to discuss our impressions of </w:t>
-      </w:r>
-      <w:proofErr w:type="spellStart"/>
-      <w:r>
-        <w:rPr>
-          <w:rFonts w:ascii="Times New Roman" w:eastAsia="Times New Roman" w:hAnsi="Times New Roman" w:cs="Times New Roman"/>
-          <w:sz w:val="24"/>
-          <w:szCs w:val="24"/>
-        </w:rPr>
-        <w:t>each others</w:t>
-      </w:r>
-      <w:proofErr w:type="spellEnd"/>
-      <w:r>
-        <w:rPr>
-          <w:rFonts w:ascii="Times New Roman" w:eastAsia="Times New Roman" w:hAnsi="Times New Roman" w:cs="Times New Roman"/>
-          <w:sz w:val="24"/>
-          <w:szCs w:val="24"/>
-        </w:rPr>
-        <w:t xml:space="preserve"> work. We</w:t>
-      </w:r>
-      <w:r>
-        <w:rPr>
-          <w:rFonts w:ascii="Times New Roman" w:eastAsia="Times New Roman" w:hAnsi="Times New Roman" w:cs="Times New Roman"/>
-          <w:sz w:val="24"/>
-          <w:szCs w:val="24"/>
-        </w:rPr>
-        <w:t xml:space="preserve"> then</w:t>
-      </w:r>
-      <w:r>
-        <w:rPr>
-          <w:rFonts w:ascii="Times New Roman" w:eastAsia="Times New Roman" w:hAnsi="Times New Roman" w:cs="Times New Roman"/>
-          <w:sz w:val="24"/>
-          <w:szCs w:val="24"/>
-        </w:rPr>
-        <w:t xml:space="preserve"> came up with an idea of adding ‘arcade/old fashioned video games’ to the ‘retro’ theme idea</w:t>
-      </w:r>
-      <w:r>
-        <w:rPr>
-          <w:rFonts w:ascii="Times New Roman" w:eastAsia="Times New Roman" w:hAnsi="Times New Roman" w:cs="Times New Roman"/>
-          <w:sz w:val="24"/>
-          <w:szCs w:val="24"/>
-        </w:rPr>
-        <w:t>.</w:t>
-      </w:r>
-      <w:r>
-        <w:rPr>
-          <w:rFonts w:ascii="Times New Roman" w:eastAsia="Times New Roman" w:hAnsi="Times New Roman" w:cs="Times New Roman"/>
-          <w:sz w:val="24"/>
-          <w:szCs w:val="24"/>
-        </w:rPr>
-        <w:t xml:space="preserve">  We decided to upgrade the wireframes to prototypes and to meet the next day. </w:t>
+        <w:t>Array Bootcamp Fall 2021</w:t>
       </w:r>
     </w:p>
     <w:p>
@@ -632,8 +105,35 @@
           <w:sz w:val="24"/>
           <w:szCs w:val="24"/>
         </w:rPr>
-        <w:br/>
-      </w:r>
+        <w:t xml:space="preserve">Katie Greenwald, Steve Bateman, Bowen </w:t>
+      </w:r>
+      <w:proofErr w:type="spellStart"/>
+      <w:r>
+        <w:rPr>
+          <w:rFonts w:ascii="Times New Roman" w:eastAsia="Times New Roman" w:hAnsi="Times New Roman" w:cs="Times New Roman"/>
+          <w:sz w:val="24"/>
+          <w:szCs w:val="24"/>
+        </w:rPr>
+        <w:t>Condelario</w:t>
+      </w:r>
+      <w:proofErr w:type="spellEnd"/>
+      <w:r>
+        <w:rPr>
+          <w:rFonts w:ascii="Times New Roman" w:eastAsia="Times New Roman" w:hAnsi="Times New Roman" w:cs="Times New Roman"/>
+          <w:sz w:val="24"/>
+          <w:szCs w:val="24"/>
+        </w:rPr>
+        <w:br/>
+      </w:r>
+      <w:r>
+        <w:rPr>
+          <w:rFonts w:ascii="Times New Roman" w:eastAsia="Times New Roman" w:hAnsi="Times New Roman" w:cs="Times New Roman"/>
+          <w:sz w:val="24"/>
+          <w:szCs w:val="24"/>
+        </w:rPr>
+        <w:br/>
+      </w:r>
+      <w:bookmarkStart w:id="0" w:name="_Hlk89428198"/>
       <w:r>
         <w:rPr>
           <w:rFonts w:ascii="Times New Roman" w:eastAsia="Times New Roman" w:hAnsi="Times New Roman" w:cs="Times New Roman"/>
@@ -660,6 +160,594 @@
           <w:sz w:val="24"/>
           <w:szCs w:val="24"/>
         </w:rPr>
+        <w:t>1</w:t>
+      </w:r>
+      <w:r>
+        <w:rPr>
+          <w:rFonts w:ascii="Times New Roman" w:eastAsia="Times New Roman" w:hAnsi="Times New Roman" w:cs="Times New Roman"/>
+          <w:sz w:val="24"/>
+          <w:szCs w:val="24"/>
+        </w:rPr>
+        <w:br/>
+      </w:r>
+      <w:r>
+        <w:rPr>
+          <w:rFonts w:ascii="Times New Roman" w:eastAsia="Times New Roman" w:hAnsi="Times New Roman" w:cs="Times New Roman"/>
+          <w:b/>
+          <w:bCs/>
+          <w:sz w:val="24"/>
+          <w:szCs w:val="24"/>
+        </w:rPr>
+        <w:t>Date:</w:t>
+      </w:r>
+      <w:r>
+        <w:rPr>
+          <w:rFonts w:ascii="Times New Roman" w:eastAsia="Times New Roman" w:hAnsi="Times New Roman" w:cs="Times New Roman"/>
+          <w:sz w:val="24"/>
+          <w:szCs w:val="24"/>
+        </w:rPr>
+        <w:t xml:space="preserve"> </w:t>
+      </w:r>
+      <w:r>
+        <w:rPr>
+          <w:rFonts w:ascii="Times New Roman" w:eastAsia="Times New Roman" w:hAnsi="Times New Roman" w:cs="Times New Roman"/>
+          <w:sz w:val="24"/>
+          <w:szCs w:val="24"/>
+        </w:rPr>
+        <w:br/>
+        <w:t xml:space="preserve">1/30/20201 </w:t>
+      </w:r>
+      <w:bookmarkEnd w:id="0"/>
+      <w:r>
+        <w:rPr>
+          <w:rFonts w:ascii="Times New Roman" w:eastAsia="Times New Roman" w:hAnsi="Times New Roman" w:cs="Times New Roman"/>
+          <w:sz w:val="24"/>
+          <w:szCs w:val="24"/>
+        </w:rPr>
+        <w:br/>
+      </w:r>
+      <w:r>
+        <w:rPr>
+          <w:rFonts w:ascii="Times New Roman" w:eastAsia="Times New Roman" w:hAnsi="Times New Roman" w:cs="Times New Roman"/>
+          <w:b/>
+          <w:bCs/>
+          <w:sz w:val="24"/>
+          <w:szCs w:val="24"/>
+        </w:rPr>
+        <w:t>Summary:</w:t>
+      </w:r>
+      <w:r>
+        <w:rPr>
+          <w:rFonts w:ascii="Times New Roman" w:eastAsia="Times New Roman" w:hAnsi="Times New Roman" w:cs="Times New Roman"/>
+          <w:sz w:val="24"/>
+          <w:szCs w:val="24"/>
+        </w:rPr>
+        <w:t xml:space="preserve"> </w:t>
+      </w:r>
+      <w:r>
+        <w:rPr>
+          <w:rFonts w:ascii="Times New Roman" w:eastAsia="Times New Roman" w:hAnsi="Times New Roman" w:cs="Times New Roman"/>
+          <w:sz w:val="24"/>
+          <w:szCs w:val="24"/>
+        </w:rPr>
+        <w:br/>
+        <w:t xml:space="preserve">We </w:t>
+      </w:r>
+      <w:r>
+        <w:rPr>
+          <w:rFonts w:ascii="Times New Roman" w:eastAsia="Times New Roman" w:hAnsi="Times New Roman" w:cs="Times New Roman"/>
+          <w:sz w:val="24"/>
+          <w:szCs w:val="24"/>
+        </w:rPr>
+        <w:t>decide</w:t>
+      </w:r>
+      <w:r>
+        <w:rPr>
+          <w:rFonts w:ascii="Times New Roman" w:eastAsia="Times New Roman" w:hAnsi="Times New Roman" w:cs="Times New Roman"/>
+          <w:sz w:val="24"/>
+          <w:szCs w:val="24"/>
+        </w:rPr>
+        <w:t>d</w:t>
+      </w:r>
+      <w:r>
+        <w:rPr>
+          <w:rFonts w:ascii="Times New Roman" w:eastAsia="Times New Roman" w:hAnsi="Times New Roman" w:cs="Times New Roman"/>
+          <w:sz w:val="24"/>
+          <w:szCs w:val="24"/>
+        </w:rPr>
+        <w:t xml:space="preserve"> on</w:t>
+      </w:r>
+      <w:r>
+        <w:rPr>
+          <w:rFonts w:ascii="Times New Roman" w:eastAsia="Times New Roman" w:hAnsi="Times New Roman" w:cs="Times New Roman"/>
+          <w:sz w:val="24"/>
+          <w:szCs w:val="24"/>
+        </w:rPr>
+        <w:t xml:space="preserve"> a</w:t>
+      </w:r>
+      <w:r>
+        <w:rPr>
+          <w:rFonts w:ascii="Times New Roman" w:eastAsia="Times New Roman" w:hAnsi="Times New Roman" w:cs="Times New Roman"/>
+          <w:sz w:val="24"/>
+          <w:szCs w:val="24"/>
+        </w:rPr>
+        <w:t xml:space="preserve"> theme</w:t>
+      </w:r>
+      <w:r>
+        <w:rPr>
+          <w:rFonts w:ascii="Times New Roman" w:eastAsia="Times New Roman" w:hAnsi="Times New Roman" w:cs="Times New Roman"/>
+          <w:sz w:val="24"/>
+          <w:szCs w:val="24"/>
+        </w:rPr>
+        <w:br/>
+      </w:r>
+      <w:r>
+        <w:rPr>
+          <w:rFonts w:ascii="Times New Roman" w:eastAsia="Times New Roman" w:hAnsi="Times New Roman" w:cs="Times New Roman"/>
+          <w:b/>
+          <w:bCs/>
+          <w:sz w:val="24"/>
+          <w:szCs w:val="24"/>
+        </w:rPr>
+        <w:t>Notes:</w:t>
+      </w:r>
+      <w:r>
+        <w:rPr>
+          <w:rFonts w:ascii="Times New Roman" w:eastAsia="Times New Roman" w:hAnsi="Times New Roman" w:cs="Times New Roman"/>
+          <w:sz w:val="24"/>
+          <w:szCs w:val="24"/>
+        </w:rPr>
+        <w:br/>
+      </w:r>
+      <w:r>
+        <w:rPr>
+          <w:rFonts w:ascii="Times New Roman" w:eastAsia="Times New Roman" w:hAnsi="Times New Roman" w:cs="Times New Roman"/>
+          <w:sz w:val="24"/>
+          <w:szCs w:val="24"/>
+        </w:rPr>
+        <w:t xml:space="preserve">We discussed the details of the </w:t>
+      </w:r>
+      <w:proofErr w:type="gramStart"/>
+      <w:r>
+        <w:rPr>
+          <w:rFonts w:ascii="Times New Roman" w:eastAsia="Times New Roman" w:hAnsi="Times New Roman" w:cs="Times New Roman"/>
+          <w:sz w:val="24"/>
+          <w:szCs w:val="24"/>
+        </w:rPr>
+        <w:t>assignment, and</w:t>
+      </w:r>
+      <w:proofErr w:type="gramEnd"/>
+      <w:r>
+        <w:rPr>
+          <w:rFonts w:ascii="Times New Roman" w:eastAsia="Times New Roman" w:hAnsi="Times New Roman" w:cs="Times New Roman"/>
+          <w:sz w:val="24"/>
+          <w:szCs w:val="24"/>
+        </w:rPr>
+        <w:t xml:space="preserve"> agreed that ‘retro’ was a good look for a theme. We also picked out a prospective color swatch and brainstormed various ‘</w:t>
+      </w:r>
+      <w:r>
+        <w:rPr>
+          <w:rFonts w:ascii="Times New Roman" w:eastAsia="Times New Roman" w:hAnsi="Times New Roman" w:cs="Times New Roman"/>
+          <w:sz w:val="24"/>
+          <w:szCs w:val="24"/>
+        </w:rPr>
+        <w:t>unique</w:t>
+      </w:r>
+      <w:r>
+        <w:rPr>
+          <w:rFonts w:ascii="Times New Roman" w:eastAsia="Times New Roman" w:hAnsi="Times New Roman" w:cs="Times New Roman"/>
+          <w:sz w:val="24"/>
+          <w:szCs w:val="24"/>
+        </w:rPr>
+        <w:t>’ features that we could include in our chatroom app</w:t>
+      </w:r>
+      <w:r>
+        <w:rPr>
+          <w:rFonts w:ascii="Times New Roman" w:eastAsia="Times New Roman" w:hAnsi="Times New Roman" w:cs="Times New Roman"/>
+          <w:sz w:val="24"/>
+          <w:szCs w:val="24"/>
+        </w:rPr>
+        <w:t>, like theme changes, a greater variety in setting features and adding gamification elements</w:t>
+      </w:r>
+      <w:r>
+        <w:rPr>
+          <w:rFonts w:ascii="Times New Roman" w:eastAsia="Times New Roman" w:hAnsi="Times New Roman" w:cs="Times New Roman"/>
+          <w:sz w:val="24"/>
+          <w:szCs w:val="24"/>
+        </w:rPr>
+        <w:t xml:space="preserve">. </w:t>
+      </w:r>
+      <w:r>
+        <w:rPr>
+          <w:rFonts w:ascii="Times New Roman" w:eastAsia="Times New Roman" w:hAnsi="Times New Roman" w:cs="Times New Roman"/>
+          <w:sz w:val="24"/>
+          <w:szCs w:val="24"/>
+        </w:rPr>
+        <w:t xml:space="preserve">We also decided to meet the next day after completing the task of creating wireframes for the app. </w:t>
+      </w:r>
+    </w:p>
+    <w:p>
+      <w:pPr>
+        <w:spacing w:line="240" w:lineRule="auto"/>
+        <w:rPr>
+          <w:rFonts w:ascii="Times New Roman" w:eastAsia="Times New Roman" w:hAnsi="Times New Roman" w:cs="Times New Roman"/>
+          <w:sz w:val="24"/>
+          <w:szCs w:val="24"/>
+        </w:rPr>
+      </w:pPr>
+      <w:r>
+        <w:rPr>
+          <w:rFonts w:ascii="Times New Roman" w:eastAsia="Times New Roman" w:hAnsi="Times New Roman" w:cs="Times New Roman"/>
+          <w:sz w:val="24"/>
+          <w:szCs w:val="24"/>
+        </w:rPr>
+        <w:br/>
+      </w:r>
+      <w:r>
+        <w:rPr>
+          <w:rFonts w:ascii="Times New Roman" w:eastAsia="Times New Roman" w:hAnsi="Times New Roman" w:cs="Times New Roman"/>
+          <w:b/>
+          <w:bCs/>
+          <w:sz w:val="24"/>
+          <w:szCs w:val="24"/>
+        </w:rPr>
+        <w:t xml:space="preserve">Meeting #: </w:t>
+      </w:r>
+      <w:r>
+        <w:rPr>
+          <w:rFonts w:ascii="Times New Roman" w:eastAsia="Times New Roman" w:hAnsi="Times New Roman" w:cs="Times New Roman"/>
+          <w:b/>
+          <w:bCs/>
+          <w:sz w:val="24"/>
+          <w:szCs w:val="24"/>
+        </w:rPr>
+        <w:br/>
+      </w:r>
+      <w:r>
+        <w:rPr>
+          <w:rFonts w:ascii="Times New Roman" w:eastAsia="Times New Roman" w:hAnsi="Times New Roman" w:cs="Times New Roman"/>
+          <w:sz w:val="24"/>
+          <w:szCs w:val="24"/>
+        </w:rPr>
+        <w:t>2</w:t>
+      </w:r>
+      <w:r>
+        <w:rPr>
+          <w:rFonts w:ascii="Times New Roman" w:eastAsia="Times New Roman" w:hAnsi="Times New Roman" w:cs="Times New Roman"/>
+          <w:sz w:val="24"/>
+          <w:szCs w:val="24"/>
+        </w:rPr>
+        <w:br/>
+      </w:r>
+      <w:r>
+        <w:rPr>
+          <w:rFonts w:ascii="Times New Roman" w:eastAsia="Times New Roman" w:hAnsi="Times New Roman" w:cs="Times New Roman"/>
+          <w:b/>
+          <w:bCs/>
+          <w:sz w:val="24"/>
+          <w:szCs w:val="24"/>
+        </w:rPr>
+        <w:t>Date:</w:t>
+      </w:r>
+      <w:r>
+        <w:rPr>
+          <w:rFonts w:ascii="Times New Roman" w:eastAsia="Times New Roman" w:hAnsi="Times New Roman" w:cs="Times New Roman"/>
+          <w:sz w:val="24"/>
+          <w:szCs w:val="24"/>
+        </w:rPr>
+        <w:t xml:space="preserve"> </w:t>
+      </w:r>
+      <w:r>
+        <w:rPr>
+          <w:rFonts w:ascii="Times New Roman" w:eastAsia="Times New Roman" w:hAnsi="Times New Roman" w:cs="Times New Roman"/>
+          <w:sz w:val="24"/>
+          <w:szCs w:val="24"/>
+        </w:rPr>
+        <w:br/>
+      </w:r>
+      <w:r>
+        <w:rPr>
+          <w:rFonts w:ascii="Times New Roman" w:eastAsia="Times New Roman" w:hAnsi="Times New Roman" w:cs="Times New Roman"/>
+          <w:sz w:val="24"/>
+          <w:szCs w:val="24"/>
+        </w:rPr>
+        <w:t>1</w:t>
+      </w:r>
+      <w:r>
+        <w:rPr>
+          <w:rFonts w:ascii="Times New Roman" w:eastAsia="Times New Roman" w:hAnsi="Times New Roman" w:cs="Times New Roman"/>
+          <w:sz w:val="24"/>
+          <w:szCs w:val="24"/>
+        </w:rPr>
+        <w:t>2</w:t>
+      </w:r>
+      <w:r>
+        <w:rPr>
+          <w:rFonts w:ascii="Times New Roman" w:eastAsia="Times New Roman" w:hAnsi="Times New Roman" w:cs="Times New Roman"/>
+          <w:sz w:val="24"/>
+          <w:szCs w:val="24"/>
+        </w:rPr>
+        <w:t>/</w:t>
+      </w:r>
+      <w:r>
+        <w:rPr>
+          <w:rFonts w:ascii="Times New Roman" w:eastAsia="Times New Roman" w:hAnsi="Times New Roman" w:cs="Times New Roman"/>
+          <w:sz w:val="24"/>
+          <w:szCs w:val="24"/>
+        </w:rPr>
+        <w:t>1</w:t>
+      </w:r>
+      <w:r>
+        <w:rPr>
+          <w:rFonts w:ascii="Times New Roman" w:eastAsia="Times New Roman" w:hAnsi="Times New Roman" w:cs="Times New Roman"/>
+          <w:sz w:val="24"/>
+          <w:szCs w:val="24"/>
+        </w:rPr>
+        <w:t>/20201</w:t>
+      </w:r>
+      <w:r>
+        <w:rPr>
+          <w:rFonts w:ascii="Times New Roman" w:eastAsia="Times New Roman" w:hAnsi="Times New Roman" w:cs="Times New Roman"/>
+          <w:sz w:val="24"/>
+          <w:szCs w:val="24"/>
+        </w:rPr>
+        <w:br/>
+      </w:r>
+      <w:r>
+        <w:rPr>
+          <w:rFonts w:ascii="Times New Roman" w:eastAsia="Times New Roman" w:hAnsi="Times New Roman" w:cs="Times New Roman"/>
+          <w:b/>
+          <w:bCs/>
+          <w:sz w:val="24"/>
+          <w:szCs w:val="24"/>
+        </w:rPr>
+        <w:t>Summary:</w:t>
+      </w:r>
+      <w:r>
+        <w:rPr>
+          <w:rFonts w:ascii="Times New Roman" w:eastAsia="Times New Roman" w:hAnsi="Times New Roman" w:cs="Times New Roman"/>
+          <w:sz w:val="24"/>
+          <w:szCs w:val="24"/>
+        </w:rPr>
+        <w:t xml:space="preserve"> </w:t>
+      </w:r>
+      <w:r>
+        <w:rPr>
+          <w:rFonts w:ascii="Times New Roman" w:eastAsia="Times New Roman" w:hAnsi="Times New Roman" w:cs="Times New Roman"/>
+          <w:sz w:val="24"/>
+          <w:szCs w:val="24"/>
+        </w:rPr>
+        <w:br/>
+        <w:t xml:space="preserve">We </w:t>
+      </w:r>
+      <w:r>
+        <w:rPr>
+          <w:rFonts w:ascii="Times New Roman" w:eastAsia="Times New Roman" w:hAnsi="Times New Roman" w:cs="Times New Roman"/>
+          <w:sz w:val="24"/>
+          <w:szCs w:val="24"/>
+        </w:rPr>
+        <w:t>design</w:t>
+      </w:r>
+      <w:r>
+        <w:rPr>
+          <w:rFonts w:ascii="Times New Roman" w:eastAsia="Times New Roman" w:hAnsi="Times New Roman" w:cs="Times New Roman"/>
+          <w:sz w:val="24"/>
+          <w:szCs w:val="24"/>
+        </w:rPr>
+        <w:t>ed</w:t>
+      </w:r>
+      <w:r>
+        <w:rPr>
+          <w:rFonts w:ascii="Times New Roman" w:eastAsia="Times New Roman" w:hAnsi="Times New Roman" w:cs="Times New Roman"/>
+          <w:sz w:val="24"/>
+          <w:szCs w:val="24"/>
+        </w:rPr>
+        <w:t xml:space="preserve"> </w:t>
+      </w:r>
+      <w:r>
+        <w:rPr>
+          <w:rFonts w:ascii="Times New Roman" w:eastAsia="Times New Roman" w:hAnsi="Times New Roman" w:cs="Times New Roman"/>
+          <w:sz w:val="24"/>
+          <w:szCs w:val="24"/>
+        </w:rPr>
+        <w:t>wireframe</w:t>
+      </w:r>
+      <w:r>
+        <w:rPr>
+          <w:rFonts w:ascii="Times New Roman" w:eastAsia="Times New Roman" w:hAnsi="Times New Roman" w:cs="Times New Roman"/>
+          <w:sz w:val="24"/>
+          <w:szCs w:val="24"/>
+        </w:rPr>
+        <w:t>s</w:t>
+      </w:r>
+      <w:r>
+        <w:rPr>
+          <w:rFonts w:ascii="Times New Roman" w:eastAsia="Times New Roman" w:hAnsi="Times New Roman" w:cs="Times New Roman"/>
+          <w:sz w:val="24"/>
+          <w:szCs w:val="24"/>
+        </w:rPr>
+        <w:t xml:space="preserve"> for the </w:t>
+      </w:r>
+      <w:r>
+        <w:rPr>
+          <w:rFonts w:ascii="Times New Roman" w:eastAsia="Times New Roman" w:hAnsi="Times New Roman" w:cs="Times New Roman"/>
+          <w:sz w:val="24"/>
+          <w:szCs w:val="24"/>
+        </w:rPr>
+        <w:t>chat</w:t>
+      </w:r>
+      <w:r>
+        <w:rPr>
+          <w:rFonts w:ascii="Times New Roman" w:eastAsia="Times New Roman" w:hAnsi="Times New Roman" w:cs="Times New Roman"/>
+          <w:sz w:val="24"/>
+          <w:szCs w:val="24"/>
+        </w:rPr>
+        <w:t xml:space="preserve"> </w:t>
+      </w:r>
+      <w:r>
+        <w:rPr>
+          <w:rFonts w:ascii="Times New Roman" w:eastAsia="Times New Roman" w:hAnsi="Times New Roman" w:cs="Times New Roman"/>
+          <w:sz w:val="24"/>
+          <w:szCs w:val="24"/>
+        </w:rPr>
+        <w:t xml:space="preserve">using </w:t>
+      </w:r>
+      <w:proofErr w:type="spellStart"/>
+      <w:r>
+        <w:rPr>
+          <w:rFonts w:ascii="Times New Roman" w:eastAsia="Times New Roman" w:hAnsi="Times New Roman" w:cs="Times New Roman"/>
+          <w:sz w:val="24"/>
+          <w:szCs w:val="24"/>
+        </w:rPr>
+        <w:t>figma</w:t>
+      </w:r>
+      <w:proofErr w:type="spellEnd"/>
+      <w:r>
+        <w:rPr>
+          <w:rFonts w:ascii="Times New Roman" w:eastAsia="Times New Roman" w:hAnsi="Times New Roman" w:cs="Times New Roman"/>
+          <w:sz w:val="24"/>
+          <w:szCs w:val="24"/>
+        </w:rPr>
+        <w:br/>
+      </w:r>
+      <w:r>
+        <w:rPr>
+          <w:rFonts w:ascii="Times New Roman" w:eastAsia="Times New Roman" w:hAnsi="Times New Roman" w:cs="Times New Roman"/>
+          <w:b/>
+          <w:bCs/>
+          <w:sz w:val="24"/>
+          <w:szCs w:val="24"/>
+        </w:rPr>
+        <w:t>Notes:</w:t>
+      </w:r>
+      <w:r>
+        <w:rPr>
+          <w:rFonts w:ascii="Times New Roman" w:eastAsia="Times New Roman" w:hAnsi="Times New Roman" w:cs="Times New Roman"/>
+          <w:sz w:val="24"/>
+          <w:szCs w:val="24"/>
+        </w:rPr>
+        <w:br/>
+      </w:r>
+      <w:r>
+        <w:rPr>
+          <w:rFonts w:ascii="Times New Roman" w:eastAsia="Times New Roman" w:hAnsi="Times New Roman" w:cs="Times New Roman"/>
+          <w:sz w:val="24"/>
+          <w:szCs w:val="24"/>
+        </w:rPr>
+        <w:t xml:space="preserve">Each member designed their own app wireframe using </w:t>
+      </w:r>
+      <w:proofErr w:type="spellStart"/>
+      <w:r>
+        <w:rPr>
+          <w:rFonts w:ascii="Times New Roman" w:eastAsia="Times New Roman" w:hAnsi="Times New Roman" w:cs="Times New Roman"/>
+          <w:sz w:val="24"/>
+          <w:szCs w:val="24"/>
+        </w:rPr>
+        <w:t>figma</w:t>
+      </w:r>
+      <w:proofErr w:type="spellEnd"/>
+      <w:r>
+        <w:rPr>
+          <w:rFonts w:ascii="Times New Roman" w:eastAsia="Times New Roman" w:hAnsi="Times New Roman" w:cs="Times New Roman"/>
+          <w:sz w:val="24"/>
+          <w:szCs w:val="24"/>
+        </w:rPr>
+        <w:t xml:space="preserve"> we then met up to discuss our impressions of </w:t>
+      </w:r>
+      <w:proofErr w:type="spellStart"/>
+      <w:r>
+        <w:rPr>
+          <w:rFonts w:ascii="Times New Roman" w:eastAsia="Times New Roman" w:hAnsi="Times New Roman" w:cs="Times New Roman"/>
+          <w:sz w:val="24"/>
+          <w:szCs w:val="24"/>
+        </w:rPr>
+        <w:t>each others</w:t>
+      </w:r>
+      <w:proofErr w:type="spellEnd"/>
+      <w:r>
+        <w:rPr>
+          <w:rFonts w:ascii="Times New Roman" w:eastAsia="Times New Roman" w:hAnsi="Times New Roman" w:cs="Times New Roman"/>
+          <w:sz w:val="24"/>
+          <w:szCs w:val="24"/>
+        </w:rPr>
+        <w:t xml:space="preserve"> work. We</w:t>
+      </w:r>
+      <w:r>
+        <w:rPr>
+          <w:rFonts w:ascii="Times New Roman" w:eastAsia="Times New Roman" w:hAnsi="Times New Roman" w:cs="Times New Roman"/>
+          <w:sz w:val="24"/>
+          <w:szCs w:val="24"/>
+        </w:rPr>
+        <w:t xml:space="preserve"> then</w:t>
+      </w:r>
+      <w:r>
+        <w:rPr>
+          <w:rFonts w:ascii="Times New Roman" w:eastAsia="Times New Roman" w:hAnsi="Times New Roman" w:cs="Times New Roman"/>
+          <w:sz w:val="24"/>
+          <w:szCs w:val="24"/>
+        </w:rPr>
+        <w:t xml:space="preserve"> came up with an idea of adding ‘arcade/old fashioned video games’ to the ‘retro’ theme idea</w:t>
+      </w:r>
+      <w:r>
+        <w:rPr>
+          <w:rFonts w:ascii="Times New Roman" w:eastAsia="Times New Roman" w:hAnsi="Times New Roman" w:cs="Times New Roman"/>
+          <w:sz w:val="24"/>
+          <w:szCs w:val="24"/>
+        </w:rPr>
+        <w:t>.</w:t>
+      </w:r>
+      <w:r>
+        <w:rPr>
+          <w:rFonts w:ascii="Times New Roman" w:eastAsia="Times New Roman" w:hAnsi="Times New Roman" w:cs="Times New Roman"/>
+          <w:sz w:val="24"/>
+          <w:szCs w:val="24"/>
+        </w:rPr>
+        <w:t xml:space="preserve">  We decided to upgrade the wireframes to prototypes and to meet the next day. </w:t>
+      </w:r>
+    </w:p>
+    <w:p>
+      <w:pPr>
+        <w:spacing w:line="240" w:lineRule="auto"/>
+        <w:rPr>
+          <w:rFonts w:ascii="Times New Roman" w:eastAsia="Times New Roman" w:hAnsi="Times New Roman" w:cs="Times New Roman"/>
+          <w:sz w:val="24"/>
+          <w:szCs w:val="24"/>
+        </w:rPr>
+      </w:pPr>
+      <w:r>
+        <w:rPr>
+          <w:rFonts w:ascii="Times New Roman" w:eastAsia="Times New Roman" w:hAnsi="Times New Roman" w:cs="Times New Roman"/>
+          <w:sz w:val="24"/>
+          <w:szCs w:val="24"/>
+        </w:rPr>
+        <w:br/>
+      </w:r>
+      <w:r>
+        <w:rPr>
+          <w:rFonts w:ascii="Times New Roman" w:eastAsia="Times New Roman" w:hAnsi="Times New Roman" w:cs="Times New Roman"/>
+          <w:b/>
+          <w:bCs/>
+          <w:sz w:val="24"/>
+          <w:szCs w:val="24"/>
+        </w:rPr>
+        <w:t xml:space="preserve">Meeting #: </w:t>
+      </w:r>
+      <w:r>
+        <w:rPr>
+          <w:rFonts w:ascii="Times New Roman" w:eastAsia="Times New Roman" w:hAnsi="Times New Roman" w:cs="Times New Roman"/>
+          <w:b/>
+          <w:bCs/>
+          <w:sz w:val="24"/>
+          <w:szCs w:val="24"/>
+        </w:rPr>
+        <w:br/>
+      </w:r>
+      <w:r>
+        <w:rPr>
+          <w:rFonts w:ascii="Times New Roman" w:eastAsia="Times New Roman" w:hAnsi="Times New Roman" w:cs="Times New Roman"/>
+          <w:sz w:val="24"/>
+          <w:szCs w:val="24"/>
+        </w:rPr>
         <w:t>3</w:t>
       </w:r>
       <w:r>
@@ -851,7 +939,25 @@
           <w:sz w:val="24"/>
           <w:szCs w:val="24"/>
         </w:rPr>
-        <w:t xml:space="preserve">We came up with an idea of a  potential story element/plotline, for our chatroom about page, based on our user names. </w:t>
+        <w:t xml:space="preserve">We came up with an idea of </w:t>
+      </w:r>
+      <w:proofErr w:type="gramStart"/>
+      <w:r>
+        <w:rPr>
+          <w:rFonts w:ascii="Times New Roman" w:eastAsia="Times New Roman" w:hAnsi="Times New Roman" w:cs="Times New Roman"/>
+          <w:sz w:val="24"/>
+          <w:szCs w:val="24"/>
+        </w:rPr>
+        <w:t>a  potential</w:t>
+      </w:r>
+      <w:proofErr w:type="gramEnd"/>
+      <w:r>
+        <w:rPr>
+          <w:rFonts w:ascii="Times New Roman" w:eastAsia="Times New Roman" w:hAnsi="Times New Roman" w:cs="Times New Roman"/>
+          <w:sz w:val="24"/>
+          <w:szCs w:val="24"/>
+        </w:rPr>
+        <w:t xml:space="preserve"> story element/plotline, for our chatroom about page, based on our user names. </w:t>
       </w:r>
       <w:r>
         <w:rPr>
@@ -909,7 +1015,6 @@
           <w:sz w:val="24"/>
           <w:szCs w:val="24"/>
         </w:rPr>
-        <w:lastRenderedPageBreak/>
         <w:t xml:space="preserve">Meeting #: </w:t>
       </w:r>
       <w:r>
@@ -1300,7 +1405,25 @@
           <w:sz w:val="24"/>
           <w:szCs w:val="24"/>
         </w:rPr>
-        <w:t xml:space="preserve">was asked if he finished his task and we discussed pull/request standards. We also talked about branch creation and it was decided that we would make a new branch per component/major change. </w:t>
+        <w:t xml:space="preserve">was asked if he finished his task and we discussed pull/request standards. We also talked about branch </w:t>
+      </w:r>
+      <w:proofErr w:type="gramStart"/>
+      <w:r>
+        <w:rPr>
+          <w:rFonts w:ascii="Times New Roman" w:eastAsia="Times New Roman" w:hAnsi="Times New Roman" w:cs="Times New Roman"/>
+          <w:sz w:val="24"/>
+          <w:szCs w:val="24"/>
+        </w:rPr>
+        <w:t>creation</w:t>
+      </w:r>
+      <w:proofErr w:type="gramEnd"/>
+      <w:r>
+        <w:rPr>
+          <w:rFonts w:ascii="Times New Roman" w:eastAsia="Times New Roman" w:hAnsi="Times New Roman" w:cs="Times New Roman"/>
+          <w:sz w:val="24"/>
+          <w:szCs w:val="24"/>
+        </w:rPr>
+        <w:t xml:space="preserve"> and it was decided that we would make a new branch per component/major change. </w:t>
       </w:r>
       <w:r>
         <w:rPr>
@@ -1478,7 +1601,15 @@
         <w:t>teve said he had finished his task and asked for a progress report. Katie had started but not finished her task, and Bowen had yet</w:t>
       </w:r>
       <w:r>
-        <w:t xml:space="preserve"> to start. New tasks were generated, creating a profile and login pages and creating a datafile. </w:t>
+        <w:t xml:space="preserve"> to start. New tasks were generated, creating a profile and login </w:t>
+      </w:r>
+      <w:proofErr w:type="gramStart"/>
+      <w:r>
+        <w:t>pages</w:t>
+      </w:r>
+      <w:proofErr w:type="gramEnd"/>
+      <w:r>
+        <w:t xml:space="preserve"> and creating a datafile. </w:t>
       </w:r>
       <w:r>
         <w:t xml:space="preserve">We also discussed how to use </w:t>
@@ -1569,6 +1700,7 @@
           <w:sz w:val="24"/>
           <w:szCs w:val="24"/>
         </w:rPr>
+        <w:lastRenderedPageBreak/>
         <w:t>Date:</w:t>
       </w:r>
       <w:r>
@@ -1647,7 +1779,6 @@
           <w:sz w:val="24"/>
           <w:szCs w:val="24"/>
         </w:rPr>
-        <w:lastRenderedPageBreak/>
         <w:br/>
       </w:r>
       <w:r>

</xml_diff>